<commit_message>
2-11 noon draw_multi_shops 加入了日期直接查询功能
</commit_message>
<xml_diff>
--- a/dyy/results/result 记录.docx
+++ b/dyy/results/result 记录.docx
@@ -485,11 +485,6 @@
     </w:p>
     <w:p/>
     <w:p>
-      <w:pPr>
-        <w:rPr>
-          <w:rFonts w:hint="eastAsia"/>
-        </w:rPr>
-      </w:pPr>
       <w:r>
         <w:rPr>
           <w:rFonts w:hint="eastAsia"/>
@@ -517,9 +512,6 @@
           <w:numId w:val="6"/>
         </w:numPr>
         <w:ind w:firstLineChars="0"/>
-        <w:rPr>
-          <w:rFonts w:hint="eastAsia"/>
-        </w:rPr>
       </w:pPr>
       <w:r>
         <w:rPr>
@@ -548,9 +540,6 @@
           <w:numId w:val="6"/>
         </w:numPr>
         <w:ind w:firstLineChars="0"/>
-        <w:rPr>
-          <w:rFonts w:hint="eastAsia"/>
-        </w:rPr>
       </w:pPr>
       <w:r>
         <w:rPr>
@@ -573,9 +562,6 @@
           <w:numId w:val="6"/>
         </w:numPr>
         <w:ind w:firstLineChars="0"/>
-        <w:rPr>
-          <w:rFonts w:hint="eastAsia"/>
-        </w:rPr>
       </w:pPr>
       <w:r>
         <w:t>sumABCD</w:t>
@@ -673,9 +659,6 @@
           <w:numId w:val="6"/>
         </w:numPr>
         <w:ind w:firstLineChars="0"/>
-        <w:rPr>
-          <w:rFonts w:hint="eastAsia"/>
-        </w:rPr>
       </w:pPr>
       <w:r>
         <w:rPr>
@@ -695,30 +678,22 @@
           <w:numId w:val="6"/>
         </w:numPr>
         <w:ind w:firstLineChars="0"/>
-        <w:rPr>
-          <w:rFonts w:hint="eastAsia"/>
-        </w:rPr>
-      </w:pPr>
-      <w:r>
-        <w:rPr>
-          <w:rFonts w:hint="eastAsia"/>
-        </w:rPr>
-        <w:t>线上结果：？</w:t>
-      </w:r>
-    </w:p>
-    <w:p>
-      <w:pPr>
-        <w:rPr>
-          <w:rFonts w:hint="eastAsia"/>
-        </w:rPr>
-      </w:pPr>
-    </w:p>
-    <w:p>
-      <w:pPr>
-        <w:rPr>
-          <w:rFonts w:hint="eastAsia"/>
-        </w:rPr>
-      </w:pPr>
+      </w:pPr>
+      <w:r>
+        <w:rPr>
+          <w:rFonts w:hint="eastAsia"/>
+        </w:rPr>
+        <w:t>线上结果：</w:t>
+      </w:r>
+      <w:r>
+        <w:rPr>
+          <w:rFonts w:hint="eastAsia"/>
+        </w:rPr>
+        <w:t>0.08589597</w:t>
+      </w:r>
+    </w:p>
+    <w:p/>
+    <w:p>
       <w:r>
         <w:rPr>
           <w:rFonts w:hint="eastAsia"/>
@@ -749,9 +724,6 @@
           <w:numId w:val="7"/>
         </w:numPr>
         <w:ind w:firstLineChars="0"/>
-        <w:rPr>
-          <w:rFonts w:hint="eastAsia"/>
-        </w:rPr>
       </w:pPr>
       <w:r>
         <w:rPr>
@@ -774,9 +746,6 @@
           <w:numId w:val="7"/>
         </w:numPr>
         <w:ind w:firstLineChars="0"/>
-        <w:rPr>
-          <w:rFonts w:hint="eastAsia"/>
-        </w:rPr>
       </w:pPr>
       <w:r>
         <w:rPr>
@@ -805,9 +774,6 @@
           <w:numId w:val="7"/>
         </w:numPr>
         <w:ind w:firstLineChars="0"/>
-        <w:rPr>
-          <w:rFonts w:hint="eastAsia"/>
-        </w:rPr>
       </w:pPr>
       <w:r>
         <w:rPr>
@@ -825,6 +791,186 @@
         <w:numPr>
           <w:ilvl w:val="0"/>
           <w:numId w:val="7"/>
+        </w:numPr>
+        <w:ind w:firstLineChars="0"/>
+      </w:pPr>
+      <w:r>
+        <w:rPr>
+          <w:rFonts w:hint="eastAsia"/>
+        </w:rPr>
+        <w:t>线上结果：</w:t>
+      </w:r>
+      <w:r>
+        <w:rPr>
+          <w:rFonts w:hint="eastAsia"/>
+        </w:rPr>
+        <w:t>0.08518808</w:t>
+      </w:r>
+    </w:p>
+    <w:p>
+      <w:pPr>
+        <w:pStyle w:val="a3"/>
+        <w:ind w:left="360" w:firstLineChars="0" w:firstLine="0"/>
+        <w:rPr>
+          <w:rFonts w:hint="eastAsia"/>
+          <w:color w:val="FF0000"/>
+        </w:rPr>
+      </w:pPr>
+      <w:r>
+        <w:rPr>
+          <w:rFonts w:hint="eastAsia"/>
+          <w:color w:val="FF0000"/>
+        </w:rPr>
+        <w:t>结论</w:t>
+      </w:r>
+      <w:r>
+        <w:rPr>
+          <w:rFonts w:hint="eastAsia"/>
+          <w:color w:val="FF0000"/>
+        </w:rPr>
+        <w:t>:</w:t>
+      </w:r>
+      <w:r>
+        <w:rPr>
+          <w:rFonts w:hint="eastAsia"/>
+          <w:color w:val="FF0000"/>
+        </w:rPr>
+        <w:t>降低多项式</w:t>
+      </w:r>
+      <w:r>
+        <w:rPr>
+          <w:rFonts w:hint="eastAsia"/>
+          <w:color w:val="FF0000"/>
+        </w:rPr>
+        <w:t>degree</w:t>
+      </w:r>
+      <w:r>
+        <w:rPr>
+          <w:rFonts w:hint="eastAsia"/>
+          <w:color w:val="FF0000"/>
+        </w:rPr>
+        <w:t>会取得更好效果（模型为</w:t>
+      </w:r>
+      <w:r>
+        <w:rPr>
+          <w:rFonts w:hint="eastAsia"/>
+          <w:color w:val="FF0000"/>
+        </w:rPr>
+        <w:t>RandomForestRegressor</w:t>
+      </w:r>
+      <w:r>
+        <w:rPr>
+          <w:rFonts w:hint="eastAsia"/>
+          <w:color w:val="FF0000"/>
+        </w:rPr>
+        <w:t>）</w:t>
+      </w:r>
+    </w:p>
+    <w:p>
+      <w:pPr>
+        <w:rPr>
+          <w:rFonts w:hint="eastAsia"/>
+          <w:color w:val="FF0000"/>
+        </w:rPr>
+      </w:pPr>
+    </w:p>
+    <w:p>
+      <w:pPr>
+        <w:rPr>
+          <w:rFonts w:hint="eastAsia"/>
+        </w:rPr>
+      </w:pPr>
+      <w:r>
+        <w:rPr>
+          <w:rFonts w:hint="eastAsia"/>
+        </w:rPr>
+        <w:t>Resu</w:t>
+      </w:r>
+      <w:r>
+        <w:rPr>
+          <w:rFonts w:hint="eastAsia"/>
+        </w:rPr>
+        <w:t>lt_02_11_2:</w:t>
+      </w:r>
+    </w:p>
+    <w:p>
+      <w:pPr>
+        <w:pStyle w:val="a3"/>
+        <w:numPr>
+          <w:ilvl w:val="0"/>
+          <w:numId w:val="8"/>
+        </w:numPr>
+        <w:ind w:firstLineChars="0"/>
+        <w:rPr>
+          <w:rFonts w:hint="eastAsia"/>
+        </w:rPr>
+      </w:pPr>
+      <w:r>
+        <w:rPr>
+          <w:rFonts w:hint="eastAsia"/>
+        </w:rPr>
+        <w:t>未使用多项式；</w:t>
+      </w:r>
+    </w:p>
+    <w:p>
+      <w:pPr>
+        <w:pStyle w:val="a3"/>
+        <w:numPr>
+          <w:ilvl w:val="0"/>
+          <w:numId w:val="8"/>
+        </w:numPr>
+        <w:ind w:firstLineChars="0"/>
+        <w:rPr>
+          <w:rFonts w:hint="eastAsia"/>
+        </w:rPr>
+      </w:pPr>
+      <w:r>
+        <w:rPr>
+          <w:rFonts w:hint="eastAsia"/>
+        </w:rPr>
+        <w:t>其余与</w:t>
+      </w:r>
+      <w:r>
+        <w:rPr>
+          <w:rFonts w:hint="eastAsia"/>
+        </w:rPr>
+        <w:t>Result_02_11_1_degree2</w:t>
+      </w:r>
+      <w:r>
+        <w:rPr>
+          <w:rFonts w:hint="eastAsia"/>
+        </w:rPr>
+        <w:t>相同；</w:t>
+      </w:r>
+    </w:p>
+    <w:p>
+      <w:pPr>
+        <w:pStyle w:val="a3"/>
+        <w:numPr>
+          <w:ilvl w:val="0"/>
+          <w:numId w:val="8"/>
+        </w:numPr>
+        <w:ind w:firstLineChars="0"/>
+        <w:rPr>
+          <w:rFonts w:hint="eastAsia"/>
+        </w:rPr>
+      </w:pPr>
+      <w:r>
+        <w:rPr>
+          <w:rFonts w:hint="eastAsia"/>
+        </w:rPr>
+        <w:t>线下结果：</w:t>
+      </w:r>
+      <w:r>
+        <w:t>0.0829401099118</w:t>
+      </w:r>
+    </w:p>
+    <w:p>
+      <w:pPr>
+        <w:pStyle w:val="a3"/>
+        <w:numPr>
+          <w:ilvl w:val="0"/>
+          <w:numId w:val="8"/>
         </w:numPr>
         <w:ind w:firstLineChars="0"/>
       </w:pPr>
@@ -1026,6 +1172,95 @@
     </w:lvl>
   </w:abstractNum>
   <w:abstractNum w:abstractNumId="2">
+    <w:nsid w:val="19D255C6"/>
+    <w:multiLevelType w:val="hybridMultilevel"/>
+    <w:tmpl w:val="CF9C0AF8"/>
+    <w:lvl w:ilvl="0" w:tplc="9C920A84">
+      <w:start w:val="1"/>
+      <w:numFmt w:val="decimal"/>
+      <w:lvlText w:val="%1."/>
+      <w:lvlJc w:val="left"/>
+      <w:pPr>
+        <w:ind w:left="360" w:hanging="360"/>
+      </w:pPr>
+      <w:rPr>
+        <w:rFonts w:hint="default"/>
+      </w:rPr>
+    </w:lvl>
+    <w:lvl w:ilvl="1" w:tplc="04090019" w:tentative="1">
+      <w:start w:val="1"/>
+      <w:numFmt w:val="lowerLetter"/>
+      <w:lvlText w:val="%2)"/>
+      <w:lvlJc w:val="left"/>
+      <w:pPr>
+        <w:ind w:left="840" w:hanging="420"/>
+      </w:pPr>
+    </w:lvl>
+    <w:lvl w:ilvl="2" w:tplc="0409001B" w:tentative="1">
+      <w:start w:val="1"/>
+      <w:numFmt w:val="lowerRoman"/>
+      <w:lvlText w:val="%3."/>
+      <w:lvlJc w:val="right"/>
+      <w:pPr>
+        <w:ind w:left="1260" w:hanging="420"/>
+      </w:pPr>
+    </w:lvl>
+    <w:lvl w:ilvl="3" w:tplc="0409000F" w:tentative="1">
+      <w:start w:val="1"/>
+      <w:numFmt w:val="decimal"/>
+      <w:lvlText w:val="%4."/>
+      <w:lvlJc w:val="left"/>
+      <w:pPr>
+        <w:ind w:left="1680" w:hanging="420"/>
+      </w:pPr>
+    </w:lvl>
+    <w:lvl w:ilvl="4" w:tplc="04090019" w:tentative="1">
+      <w:start w:val="1"/>
+      <w:numFmt w:val="lowerLetter"/>
+      <w:lvlText w:val="%5)"/>
+      <w:lvlJc w:val="left"/>
+      <w:pPr>
+        <w:ind w:left="2100" w:hanging="420"/>
+      </w:pPr>
+    </w:lvl>
+    <w:lvl w:ilvl="5" w:tplc="0409001B" w:tentative="1">
+      <w:start w:val="1"/>
+      <w:numFmt w:val="lowerRoman"/>
+      <w:lvlText w:val="%6."/>
+      <w:lvlJc w:val="right"/>
+      <w:pPr>
+        <w:ind w:left="2520" w:hanging="420"/>
+      </w:pPr>
+    </w:lvl>
+    <w:lvl w:ilvl="6" w:tplc="0409000F" w:tentative="1">
+      <w:start w:val="1"/>
+      <w:numFmt w:val="decimal"/>
+      <w:lvlText w:val="%7."/>
+      <w:lvlJc w:val="left"/>
+      <w:pPr>
+        <w:ind w:left="2940" w:hanging="420"/>
+      </w:pPr>
+    </w:lvl>
+    <w:lvl w:ilvl="7" w:tplc="04090019" w:tentative="1">
+      <w:start w:val="1"/>
+      <w:numFmt w:val="lowerLetter"/>
+      <w:lvlText w:val="%8)"/>
+      <w:lvlJc w:val="left"/>
+      <w:pPr>
+        <w:ind w:left="3360" w:hanging="420"/>
+      </w:pPr>
+    </w:lvl>
+    <w:lvl w:ilvl="8" w:tplc="0409001B" w:tentative="1">
+      <w:start w:val="1"/>
+      <w:numFmt w:val="lowerRoman"/>
+      <w:lvlText w:val="%9."/>
+      <w:lvlJc w:val="right"/>
+      <w:pPr>
+        <w:ind w:left="3780" w:hanging="420"/>
+      </w:pPr>
+    </w:lvl>
+  </w:abstractNum>
+  <w:abstractNum w:abstractNumId="3">
     <w:nsid w:val="1B067AAB"/>
     <w:multiLevelType w:val="hybridMultilevel"/>
     <w:tmpl w:val="3244D94C"/>
@@ -1114,7 +1349,7 @@
       </w:pPr>
     </w:lvl>
   </w:abstractNum>
-  <w:abstractNum w:abstractNumId="3">
+  <w:abstractNum w:abstractNumId="4">
     <w:nsid w:val="2E424377"/>
     <w:multiLevelType w:val="hybridMultilevel"/>
     <w:tmpl w:val="F466A2F8"/>
@@ -1203,7 +1438,7 @@
       </w:pPr>
     </w:lvl>
   </w:abstractNum>
-  <w:abstractNum w:abstractNumId="4">
+  <w:abstractNum w:abstractNumId="5">
     <w:nsid w:val="3C967873"/>
     <w:multiLevelType w:val="hybridMultilevel"/>
     <w:tmpl w:val="15129E84"/>
@@ -1292,7 +1527,7 @@
       </w:pPr>
     </w:lvl>
   </w:abstractNum>
-  <w:abstractNum w:abstractNumId="5">
+  <w:abstractNum w:abstractNumId="6">
     <w:nsid w:val="5DF37AFE"/>
     <w:multiLevelType w:val="hybridMultilevel"/>
     <w:tmpl w:val="38C4007A"/>
@@ -1381,7 +1616,7 @@
       </w:pPr>
     </w:lvl>
   </w:abstractNum>
-  <w:abstractNum w:abstractNumId="6">
+  <w:abstractNum w:abstractNumId="7">
     <w:nsid w:val="74E11CB6"/>
     <w:multiLevelType w:val="hybridMultilevel"/>
     <w:tmpl w:val="CCEADF24"/>
@@ -1471,25 +1706,28 @@
     </w:lvl>
   </w:abstractNum>
   <w:num w:numId="1">
+    <w:abstractNumId w:val="4"/>
+  </w:num>
+  <w:num w:numId="2">
+    <w:abstractNumId w:val="5"/>
+  </w:num>
+  <w:num w:numId="3">
     <w:abstractNumId w:val="3"/>
   </w:num>
-  <w:num w:numId="2">
-    <w:abstractNumId w:val="4"/>
-  </w:num>
-  <w:num w:numId="3">
-    <w:abstractNumId w:val="2"/>
-  </w:num>
   <w:num w:numId="4">
-    <w:abstractNumId w:val="6"/>
+    <w:abstractNumId w:val="7"/>
   </w:num>
   <w:num w:numId="5">
-    <w:abstractNumId w:val="5"/>
+    <w:abstractNumId w:val="6"/>
   </w:num>
   <w:num w:numId="6">
     <w:abstractNumId w:val="0"/>
   </w:num>
   <w:num w:numId="7">
     <w:abstractNumId w:val="1"/>
+  </w:num>
+  <w:num w:numId="8">
+    <w:abstractNumId w:val="2"/>
   </w:num>
 </w:numbering>
 </file>

</xml_diff>